<commit_message>
Testing completed for all controllers
</commit_message>
<xml_diff>
--- a/Screenshots.docx
+++ b/Screenshots.docx
@@ -28,9 +28,9 @@
           <w:noProof/>
         </w:rPr>
         <w:drawing>
-          <wp:inline distT="0" distB="0" distL="0" distR="0" wp14:anchorId="0F7313DE" wp14:editId="75ADA345">
-            <wp:extent cx="6829567" cy="2361520"/>
-            <wp:effectExtent l="0" t="0" r="0" b="1270"/>
+          <wp:inline distT="0" distB="0" distL="0" distR="0" wp14:anchorId="0F7313DE" wp14:editId="228D935B">
+            <wp:extent cx="5783283" cy="1999737"/>
+            <wp:effectExtent l="0" t="0" r="8255" b="635"/>
             <wp:docPr id="1" name="Picture 1"/>
             <wp:cNvGraphicFramePr>
               <a:graphicFrameLocks xmlns:a="http://schemas.openxmlformats.org/drawingml/2006/main" noChangeAspect="1"/>
@@ -43,7 +43,7 @@
                     <pic:cNvPicPr/>
                   </pic:nvPicPr>
                   <pic:blipFill>
-                    <a:blip r:embed="rId4">
+                    <a:blip r:embed="rId4" cstate="print">
                       <a:extLst>
                         <a:ext uri="{28A0092B-C50C-407E-A947-70E740481C1C}">
                           <a14:useLocalDpi xmlns:a14="http://schemas.microsoft.com/office/drawing/2010/main" val="0"/>
@@ -57,7 +57,7 @@
                   <pic:spPr>
                     <a:xfrm>
                       <a:off x="0" y="0"/>
-                      <a:ext cx="6898544" cy="2385371"/>
+                      <a:ext cx="5880999" cy="2033525"/>
                     </a:xfrm>
                     <a:prstGeom prst="rect">
                       <a:avLst/>
@@ -76,9 +76,9 @@
           <w:noProof/>
         </w:rPr>
         <w:drawing>
-          <wp:inline distT="0" distB="0" distL="0" distR="0" wp14:anchorId="19BA8B5B" wp14:editId="5B26585F">
-            <wp:extent cx="6837528" cy="2952878"/>
-            <wp:effectExtent l="0" t="0" r="1905" b="0"/>
+          <wp:inline distT="0" distB="0" distL="0" distR="0" wp14:anchorId="19BA8B5B" wp14:editId="794F2AE9">
+            <wp:extent cx="5807034" cy="2507845"/>
+            <wp:effectExtent l="0" t="0" r="3810" b="6985"/>
             <wp:docPr id="10" name="Picture 10"/>
             <wp:cNvGraphicFramePr>
               <a:graphicFrameLocks xmlns:a="http://schemas.openxmlformats.org/drawingml/2006/main" noChangeAspect="1"/>
@@ -105,7 +105,7 @@
                   <pic:spPr>
                     <a:xfrm>
                       <a:off x="0" y="0"/>
-                      <a:ext cx="6920353" cy="2988647"/>
+                      <a:ext cx="5897816" cy="2547051"/>
                     </a:xfrm>
                     <a:prstGeom prst="rect">
                       <a:avLst/>
@@ -124,9 +124,9 @@
           <w:noProof/>
         </w:rPr>
         <w:drawing>
-          <wp:inline distT="0" distB="0" distL="0" distR="0" wp14:anchorId="52DDC92F" wp14:editId="3288BA76">
-            <wp:extent cx="6809151" cy="3705367"/>
-            <wp:effectExtent l="0" t="0" r="0" b="9525"/>
+          <wp:inline distT="0" distB="0" distL="0" distR="0" wp14:anchorId="52DDC92F" wp14:editId="175CA16E">
+            <wp:extent cx="5866032" cy="1525980"/>
+            <wp:effectExtent l="0" t="0" r="1905" b="0"/>
             <wp:docPr id="11" name="Picture 11"/>
             <wp:cNvGraphicFramePr>
               <a:graphicFrameLocks xmlns:a="http://schemas.openxmlformats.org/drawingml/2006/main" noChangeAspect="1"/>
@@ -146,13 +146,13 @@
                         </a:ext>
                       </a:extLst>
                     </a:blip>
-                    <a:srcRect t="14661"/>
+                    <a:srcRect t="14661" b="44543"/>
                     <a:stretch/>
                   </pic:blipFill>
                   <pic:spPr bwMode="auto">
                     <a:xfrm>
                       <a:off x="0" y="0"/>
-                      <a:ext cx="6891354" cy="3750100"/>
+                      <a:ext cx="5964725" cy="1551654"/>
                     </a:xfrm>
                     <a:prstGeom prst="rect">
                       <a:avLst/>
@@ -173,7 +173,6 @@
         </w:drawing>
       </w:r>
     </w:p>
-    <w:p/>
     <w:p>
       <w:pPr>
         <w:rPr>
@@ -190,7 +189,6 @@
           <w:sz w:val="18"/>
           <w:szCs w:val="18"/>
         </w:rPr>
-        <w:lastRenderedPageBreak/>
         <w:t>Retrieving users by name and id successfully:</w:t>
       </w:r>
     </w:p>
@@ -200,9 +198,9 @@
           <w:noProof/>
         </w:rPr>
         <w:drawing>
-          <wp:inline distT="0" distB="0" distL="0" distR="0" wp14:anchorId="432E8ECF" wp14:editId="300C2A3D">
-            <wp:extent cx="3268639" cy="2620018"/>
-            <wp:effectExtent l="0" t="0" r="8255" b="8890"/>
+          <wp:inline distT="0" distB="0" distL="0" distR="0" wp14:anchorId="432E8ECF" wp14:editId="60E935C3">
+            <wp:extent cx="2317963" cy="1857993"/>
+            <wp:effectExtent l="0" t="0" r="6350" b="9525"/>
             <wp:docPr id="15" name="Picture 15"/>
             <wp:cNvGraphicFramePr>
               <a:graphicFrameLocks xmlns:a="http://schemas.openxmlformats.org/drawingml/2006/main" noChangeAspect="1"/>
@@ -215,7 +213,7 @@
                     <pic:cNvPicPr/>
                   </pic:nvPicPr>
                   <pic:blipFill>
-                    <a:blip r:embed="rId7">
+                    <a:blip r:embed="rId7" cstate="print">
                       <a:extLst>
                         <a:ext uri="{28A0092B-C50C-407E-A947-70E740481C1C}">
                           <a14:useLocalDpi xmlns:a14="http://schemas.microsoft.com/office/drawing/2010/main" val="0"/>
@@ -229,7 +227,7 @@
                   <pic:spPr>
                     <a:xfrm>
                       <a:off x="0" y="0"/>
-                      <a:ext cx="3295078" cy="2641211"/>
+                      <a:ext cx="2376139" cy="1904625"/>
                     </a:xfrm>
                     <a:prstGeom prst="rect">
                       <a:avLst/>
@@ -241,16 +239,14 @@
           </wp:inline>
         </w:drawing>
       </w:r>
-    </w:p>
-    <w:p>
       <w:r>
         <w:rPr>
           <w:noProof/>
         </w:rPr>
         <w:drawing>
-          <wp:inline distT="0" distB="0" distL="0" distR="0" wp14:anchorId="03417566" wp14:editId="36023C64">
-            <wp:extent cx="4962247" cy="2265528"/>
-            <wp:effectExtent l="0" t="0" r="0" b="1905"/>
+          <wp:inline distT="0" distB="0" distL="0" distR="0" wp14:anchorId="03417566" wp14:editId="7280768B">
+            <wp:extent cx="4067299" cy="1856938"/>
+            <wp:effectExtent l="0" t="0" r="0" b="0"/>
             <wp:docPr id="17" name="Picture 17"/>
             <wp:cNvGraphicFramePr>
               <a:graphicFrameLocks xmlns:a="http://schemas.openxmlformats.org/drawingml/2006/main" noChangeAspect="1"/>
@@ -263,7 +259,7 @@
                     <pic:cNvPicPr/>
                   </pic:nvPicPr>
                   <pic:blipFill>
-                    <a:blip r:embed="rId8">
+                    <a:blip r:embed="rId8" cstate="print">
                       <a:extLst>
                         <a:ext uri="{28A0092B-C50C-407E-A947-70E740481C1C}">
                           <a14:useLocalDpi xmlns:a14="http://schemas.microsoft.com/office/drawing/2010/main" val="0"/>
@@ -277,7 +273,7 @@
                   <pic:spPr>
                     <a:xfrm>
                       <a:off x="0" y="0"/>
-                      <a:ext cx="5018215" cy="2291080"/>
+                      <a:ext cx="4250327" cy="1940500"/>
                     </a:xfrm>
                     <a:prstGeom prst="rect">
                       <a:avLst/>
@@ -299,13 +295,54 @@
           <w:szCs w:val="18"/>
         </w:rPr>
       </w:pPr>
-      <w:r>
-        <w:rPr>
-          <w:b/>
-          <w:bCs/>
-          <w:sz w:val="18"/>
-          <w:szCs w:val="18"/>
-        </w:rPr>
+    </w:p>
+    <w:p>
+      <w:pPr>
+        <w:rPr>
+          <w:b/>
+          <w:bCs/>
+          <w:sz w:val="18"/>
+          <w:szCs w:val="18"/>
+        </w:rPr>
+      </w:pPr>
+    </w:p>
+    <w:p>
+      <w:pPr>
+        <w:rPr>
+          <w:b/>
+          <w:bCs/>
+          <w:sz w:val="18"/>
+          <w:szCs w:val="18"/>
+        </w:rPr>
+      </w:pPr>
+    </w:p>
+    <w:p>
+      <w:pPr>
+        <w:rPr>
+          <w:b/>
+          <w:bCs/>
+          <w:sz w:val="18"/>
+          <w:szCs w:val="18"/>
+        </w:rPr>
+      </w:pPr>
+    </w:p>
+    <w:p>
+      <w:pPr>
+        <w:rPr>
+          <w:b/>
+          <w:bCs/>
+          <w:sz w:val="18"/>
+          <w:szCs w:val="18"/>
+        </w:rPr>
+      </w:pPr>
+      <w:r>
+        <w:rPr>
+          <w:b/>
+          <w:bCs/>
+          <w:sz w:val="18"/>
+          <w:szCs w:val="18"/>
+        </w:rPr>
+        <w:lastRenderedPageBreak/>
         <w:t>Successfully adding items to cart:</w:t>
       </w:r>
     </w:p>
@@ -357,9 +394,6 @@
         </w:drawing>
       </w:r>
     </w:p>
-    <w:p/>
-    <w:p/>
-    <w:p/>
     <w:p>
       <w:pPr>
         <w:rPr>
@@ -376,7 +410,6 @@
           <w:sz w:val="18"/>
           <w:szCs w:val="18"/>
         </w:rPr>
-        <w:lastRenderedPageBreak/>
         <w:t>Successfully submitting orders</w:t>
       </w:r>
       <w:r>
@@ -503,6 +536,116 @@
           <w:szCs w:val="18"/>
         </w:rPr>
       </w:pPr>
+    </w:p>
+    <w:p>
+      <w:pPr>
+        <w:rPr>
+          <w:b/>
+          <w:bCs/>
+          <w:sz w:val="18"/>
+          <w:szCs w:val="18"/>
+        </w:rPr>
+      </w:pPr>
+    </w:p>
+    <w:p>
+      <w:pPr>
+        <w:rPr>
+          <w:b/>
+          <w:bCs/>
+          <w:sz w:val="18"/>
+          <w:szCs w:val="18"/>
+        </w:rPr>
+      </w:pPr>
+    </w:p>
+    <w:p>
+      <w:pPr>
+        <w:rPr>
+          <w:b/>
+          <w:bCs/>
+          <w:sz w:val="18"/>
+          <w:szCs w:val="18"/>
+        </w:rPr>
+      </w:pPr>
+      <w:r>
+        <w:rPr>
+          <w:b/>
+          <w:bCs/>
+          <w:sz w:val="18"/>
+          <w:szCs w:val="18"/>
+        </w:rPr>
+        <w:lastRenderedPageBreak/>
+        <w:t>Test Case Coverage (Testing all controller methods including negative cases):</w:t>
+      </w:r>
+    </w:p>
+    <w:p>
+      <w:pPr>
+        <w:rPr>
+          <w:b/>
+          <w:bCs/>
+          <w:sz w:val="18"/>
+          <w:szCs w:val="18"/>
+        </w:rPr>
+      </w:pPr>
+      <w:r>
+        <w:rPr>
+          <w:b/>
+          <w:bCs/>
+          <w:noProof/>
+          <w:sz w:val="18"/>
+          <w:szCs w:val="18"/>
+        </w:rPr>
+        <w:drawing>
+          <wp:inline distT="0" distB="0" distL="0" distR="0" wp14:anchorId="281BC947" wp14:editId="7A60267F">
+            <wp:extent cx="3761715" cy="1273769"/>
+            <wp:effectExtent l="0" t="0" r="0" b="3175"/>
+            <wp:docPr id="7" name="Picture 7"/>
+            <wp:cNvGraphicFramePr>
+              <a:graphicFrameLocks xmlns:a="http://schemas.openxmlformats.org/drawingml/2006/main" noChangeAspect="1"/>
+            </wp:cNvGraphicFramePr>
+            <a:graphic xmlns:a="http://schemas.openxmlformats.org/drawingml/2006/main">
+              <a:graphicData uri="http://schemas.openxmlformats.org/drawingml/2006/picture">
+                <pic:pic xmlns:pic="http://schemas.openxmlformats.org/drawingml/2006/picture">
+                  <pic:nvPicPr>
+                    <pic:cNvPr id="7" name=""/>
+                    <pic:cNvPicPr/>
+                  </pic:nvPicPr>
+                  <pic:blipFill>
+                    <a:blip r:embed="rId12">
+                      <a:extLst>
+                        <a:ext uri="{28A0092B-C50C-407E-A947-70E740481C1C}">
+                          <a14:useLocalDpi xmlns:a14="http://schemas.microsoft.com/office/drawing/2010/main" val="0"/>
+                        </a:ext>
+                      </a:extLst>
+                    </a:blip>
+                    <a:stretch>
+                      <a:fillRect/>
+                    </a:stretch>
+                  </pic:blipFill>
+                  <pic:spPr>
+                    <a:xfrm>
+                      <a:off x="0" y="0"/>
+                      <a:ext cx="3803664" cy="1287974"/>
+                    </a:xfrm>
+                    <a:prstGeom prst="rect">
+                      <a:avLst/>
+                    </a:prstGeom>
+                  </pic:spPr>
+                </pic:pic>
+              </a:graphicData>
+            </a:graphic>
+          </wp:inline>
+        </w:drawing>
+      </w:r>
+    </w:p>
+    <w:p>
+      <w:pPr>
+        <w:rPr>
+          <w:b/>
+          <w:bCs/>
+          <w:sz w:val="18"/>
+          <w:szCs w:val="18"/>
+        </w:rPr>
+      </w:pPr>
       <w:r>
         <w:rPr>
           <w:b/>
@@ -554,7 +697,7 @@
                     <pic:cNvPicPr/>
                   </pic:nvPicPr>
                   <pic:blipFill>
-                    <a:blip r:embed="rId12" cstate="print">
+                    <a:blip r:embed="rId13" cstate="print">
                       <a:extLst>
                         <a:ext uri="{28A0092B-C50C-407E-A947-70E740481C1C}">
                           <a14:useLocalDpi xmlns:a14="http://schemas.microsoft.com/office/drawing/2010/main" val="0"/>
@@ -590,44 +733,13 @@
           <w:szCs w:val="18"/>
         </w:rPr>
       </w:pPr>
-    </w:p>
-    <w:p>
-      <w:pPr>
-        <w:rPr>
-          <w:b/>
-          <w:bCs/>
-          <w:sz w:val="18"/>
-          <w:szCs w:val="18"/>
-        </w:rPr>
-      </w:pPr>
-    </w:p>
-    <w:p>
-      <w:pPr>
-        <w:rPr>
-          <w:b/>
-          <w:bCs/>
-          <w:sz w:val="18"/>
-          <w:szCs w:val="18"/>
-        </w:rPr>
-      </w:pPr>
-    </w:p>
-    <w:p>
-      <w:pPr>
-        <w:rPr>
-          <w:b/>
-          <w:bCs/>
-          <w:sz w:val="18"/>
-          <w:szCs w:val="18"/>
-        </w:rPr>
-      </w:pPr>
-      <w:r>
-        <w:rPr>
-          <w:b/>
-          <w:bCs/>
-          <w:sz w:val="18"/>
-          <w:szCs w:val="18"/>
-        </w:rPr>
-        <w:lastRenderedPageBreak/>
+      <w:r>
+        <w:rPr>
+          <w:b/>
+          <w:bCs/>
+          <w:sz w:val="18"/>
+          <w:szCs w:val="18"/>
+        </w:rPr>
         <w:t>Alert set up in Splunk to detect User Creation Fails:</w:t>
       </w:r>
     </w:p>
@@ -652,7 +764,7 @@
                     <pic:cNvPicPr/>
                   </pic:nvPicPr>
                   <pic:blipFill>
-                    <a:blip r:embed="rId13" cstate="print">
+                    <a:blip r:embed="rId14" cstate="print">
                       <a:extLst>
                         <a:ext uri="{28A0092B-C50C-407E-A947-70E740481C1C}">
                           <a14:useLocalDpi xmlns:a14="http://schemas.microsoft.com/office/drawing/2010/main" val="0"/>
@@ -698,7 +810,7 @@
                     <pic:cNvPicPr/>
                   </pic:nvPicPr>
                   <pic:blipFill>
-                    <a:blip r:embed="rId14" cstate="print">
+                    <a:blip r:embed="rId15" cstate="print">
                       <a:extLst>
                         <a:ext uri="{28A0092B-C50C-407E-A947-70E740481C1C}">
                           <a14:useLocalDpi xmlns:a14="http://schemas.microsoft.com/office/drawing/2010/main" val="0"/>
@@ -744,7 +856,7 @@
                     <pic:cNvPicPr/>
                   </pic:nvPicPr>
                   <pic:blipFill>
-                    <a:blip r:embed="rId15">
+                    <a:blip r:embed="rId16">
                       <a:extLst>
                         <a:ext uri="{28A0092B-C50C-407E-A947-70E740481C1C}">
                           <a14:useLocalDpi xmlns:a14="http://schemas.microsoft.com/office/drawing/2010/main" val="0"/>
@@ -780,13 +892,24 @@
           <w:szCs w:val="18"/>
         </w:rPr>
       </w:pPr>
-      <w:r>
-        <w:rPr>
-          <w:b/>
-          <w:bCs/>
-          <w:sz w:val="18"/>
-          <w:szCs w:val="18"/>
-        </w:rPr>
+    </w:p>
+    <w:p>
+      <w:pPr>
+        <w:rPr>
+          <w:b/>
+          <w:bCs/>
+          <w:sz w:val="18"/>
+          <w:szCs w:val="18"/>
+        </w:rPr>
+      </w:pPr>
+      <w:r>
+        <w:rPr>
+          <w:b/>
+          <w:bCs/>
+          <w:sz w:val="18"/>
+          <w:szCs w:val="18"/>
+        </w:rPr>
+        <w:lastRenderedPageBreak/>
         <w:t>Data visualisation on Splunk Dashboard:</w:t>
       </w:r>
     </w:p>
@@ -811,7 +934,7 @@
                     <pic:cNvPicPr/>
                   </pic:nvPicPr>
                   <pic:blipFill>
-                    <a:blip r:embed="rId16">
+                    <a:blip r:embed="rId17">
                       <a:extLst>
                         <a:ext uri="{28A0092B-C50C-407E-A947-70E740481C1C}">
                           <a14:useLocalDpi xmlns:a14="http://schemas.microsoft.com/office/drawing/2010/main" val="0"/>
@@ -842,9 +965,9 @@
           <w:noProof/>
         </w:rPr>
         <w:drawing>
-          <wp:inline distT="0" distB="0" distL="0" distR="0" wp14:anchorId="0FD2E123" wp14:editId="14694F6F">
-            <wp:extent cx="6645910" cy="2152650"/>
-            <wp:effectExtent l="0" t="0" r="2540" b="0"/>
+          <wp:inline distT="0" distB="0" distL="0" distR="0" wp14:anchorId="0FD2E123" wp14:editId="7A55D17F">
+            <wp:extent cx="5713403" cy="1850605"/>
+            <wp:effectExtent l="0" t="0" r="1905" b="0"/>
             <wp:docPr id="4" name="Picture 4"/>
             <wp:cNvGraphicFramePr>
               <a:graphicFrameLocks xmlns:a="http://schemas.openxmlformats.org/drawingml/2006/main" noChangeAspect="1"/>
@@ -857,7 +980,7 @@
                     <pic:cNvPicPr/>
                   </pic:nvPicPr>
                   <pic:blipFill>
-                    <a:blip r:embed="rId17">
+                    <a:blip r:embed="rId18" cstate="print">
                       <a:extLst>
                         <a:ext uri="{28A0092B-C50C-407E-A947-70E740481C1C}">
                           <a14:useLocalDpi xmlns:a14="http://schemas.microsoft.com/office/drawing/2010/main" val="0"/>
@@ -871,7 +994,7 @@
                   <pic:spPr>
                     <a:xfrm>
                       <a:off x="0" y="0"/>
-                      <a:ext cx="6645910" cy="2152650"/>
+                      <a:ext cx="5747324" cy="1861592"/>
                     </a:xfrm>
                     <a:prstGeom prst="rect">
                       <a:avLst/>
@@ -884,8 +1007,6 @@
         </w:drawing>
       </w:r>
     </w:p>
-    <w:p/>
-    <w:p/>
     <w:p>
       <w:pPr>
         <w:rPr>
@@ -902,7 +1023,6 @@
           <w:sz w:val="18"/>
           <w:szCs w:val="18"/>
         </w:rPr>
-        <w:lastRenderedPageBreak/>
         <w:t xml:space="preserve">Setting up link for Jenkins to build from </w:t>
       </w:r>
       <w:proofErr w:type="spellStart"/>
@@ -923,7 +1043,46 @@
           <w:sz w:val="18"/>
           <w:szCs w:val="18"/>
         </w:rPr>
-        <w:t xml:space="preserve"> automatically:</w:t>
+        <w:t xml:space="preserve"> </w:t>
+      </w:r>
+      <w:r>
+        <w:rPr>
+          <w:b/>
+          <w:bCs/>
+          <w:sz w:val="18"/>
+          <w:szCs w:val="18"/>
+        </w:rPr>
+        <w:t xml:space="preserve">(URL: </w:t>
+      </w:r>
+      <w:hyperlink r:id="rId19" w:history="1">
+        <w:r>
+          <w:rPr>
+            <w:rStyle w:val="Hyperlink"/>
+            <w:b/>
+            <w:bCs/>
+            <w:sz w:val="18"/>
+            <w:szCs w:val="18"/>
+          </w:rPr>
+          <w:t>https://github.com/matiancai/Ecommerce</w:t>
+        </w:r>
+      </w:hyperlink>
+      <w:r>
+        <w:rPr>
+          <w:b/>
+          <w:bCs/>
+          <w:sz w:val="18"/>
+          <w:szCs w:val="18"/>
+        </w:rPr>
+        <w:t xml:space="preserve"> ) </w:t>
+      </w:r>
+      <w:r>
+        <w:rPr>
+          <w:b/>
+          <w:bCs/>
+          <w:sz w:val="18"/>
+          <w:szCs w:val="18"/>
+        </w:rPr>
+        <w:t>automatically:</w:t>
       </w:r>
     </w:p>
     <w:p>
@@ -947,7 +1106,7 @@
                     <pic:cNvPicPr/>
                   </pic:nvPicPr>
                   <pic:blipFill>
-                    <a:blip r:embed="rId18" cstate="print">
+                    <a:blip r:embed="rId20" cstate="print">
                       <a:extLst>
                         <a:ext uri="{28A0092B-C50C-407E-A947-70E740481C1C}">
                           <a14:useLocalDpi xmlns:a14="http://schemas.microsoft.com/office/drawing/2010/main" val="0"/>
@@ -993,11 +1152,11 @@
                     <pic:cNvPicPr/>
                   </pic:nvPicPr>
                   <pic:blipFill rotWithShape="1">
-                    <a:blip r:embed="rId19" cstate="print">
+                    <a:blip r:embed="rId21" cstate="print">
                       <a:extLst>
                         <a:ext uri="{BEBA8EAE-BF5A-486C-A8C5-ECC9F3942E4B}">
                           <a14:imgProps xmlns:a14="http://schemas.microsoft.com/office/drawing/2010/main">
-                            <a14:imgLayer r:embed="rId20">
+                            <a14:imgLayer r:embed="rId22">
                               <a14:imgEffect>
                                 <a14:sharpenSoften amount="50000"/>
                               </a14:imgEffect>
@@ -1037,10 +1196,12 @@
       </w:r>
     </w:p>
     <w:p>
+      <w:bookmarkStart w:id="0" w:name="_GoBack"/>
       <w:r>
         <w:rPr>
           <w:noProof/>
         </w:rPr>
+        <w:lastRenderedPageBreak/>
         <w:drawing>
           <wp:inline distT="0" distB="0" distL="0" distR="0" wp14:anchorId="08DA980F" wp14:editId="1660E03E">
             <wp:extent cx="4088824" cy="2627526"/>
@@ -1057,7 +1218,7 @@
                     <pic:cNvPicPr/>
                   </pic:nvPicPr>
                   <pic:blipFill>
-                    <a:blip r:embed="rId21">
+                    <a:blip r:embed="rId23">
                       <a:extLst>
                         <a:ext uri="{28A0092B-C50C-407E-A947-70E740481C1C}">
                           <a14:useLocalDpi xmlns:a14="http://schemas.microsoft.com/office/drawing/2010/main" val="0"/>
@@ -1083,11 +1244,9 @@
           </wp:inline>
         </w:drawing>
       </w:r>
-    </w:p>
-    <w:p>
-      <w:bookmarkStart w:id="0" w:name="_GoBack"/>
       <w:bookmarkEnd w:id="0"/>
     </w:p>
+    <w:p/>
     <w:p/>
     <w:p/>
     <w:p/>
@@ -1531,6 +1690,29 @@
     <w:semiHidden/>
     <w:unhideWhenUsed/>
   </w:style>
+  <w:style w:type="character" w:styleId="Hyperlink">
+    <w:name w:val="Hyperlink"/>
+    <w:basedOn w:val="DefaultParagraphFont"/>
+    <w:uiPriority w:val="99"/>
+    <w:unhideWhenUsed/>
+    <w:rsid w:val="004D1AAD"/>
+    <w:rPr>
+      <w:color w:val="0563C1" w:themeColor="hyperlink"/>
+      <w:u w:val="single"/>
+    </w:rPr>
+  </w:style>
+  <w:style w:type="character" w:styleId="UnresolvedMention">
+    <w:name w:val="Unresolved Mention"/>
+    <w:basedOn w:val="DefaultParagraphFont"/>
+    <w:uiPriority w:val="99"/>
+    <w:semiHidden/>
+    <w:unhideWhenUsed/>
+    <w:rsid w:val="004D1AAD"/>
+    <w:rPr>
+      <w:color w:val="605E5C"/>
+      <w:shd w:val="clear" w:color="auto" w:fill="E1DFDD"/>
+    </w:rPr>
+  </w:style>
 </w:styles>
 </file>
 

</xml_diff>